<commit_message>
Anomaly Generation + Documentatie
-New AnomalyGenerator
-Evaluatie
-GDD
-Technisch ontwerp
-Made a Garage door model
</commit_message>
<xml_diff>
--- a/Niels_Bron_Meesterproef_Documentatie/Niels_Bron_Projectplan_Meesterproef/Niels_Bron_ProjectPlan_Meesterproef_v0.1.docx
+++ b/Niels_Bron_Meesterproef_Documentatie/Niels_Bron_Projectplan_Meesterproef/Niels_Bron_ProjectPlan_Meesterproef_v0.1.docx
@@ -12,21 +12,19 @@
           <w:lang w:val="nl-NL"/>
         </w:rPr>
       </w:pPr>
-      <w:proofErr w:type="spellStart"/>
       <w:r>
         <w:rPr>
           <w:sz w:val="52"/>
           <w:lang w:val="nl-NL"/>
         </w:rPr>
-        <w:t>ProjectPlan</w:t>
-      </w:r>
-      <w:proofErr w:type="spellEnd"/>
+        <w:t xml:space="preserve">GGD </w:t>
+      </w:r>
       <w:r>
         <w:rPr>
           <w:sz w:val="52"/>
           <w:lang w:val="nl-NL"/>
         </w:rPr>
-        <w:t xml:space="preserve"> Meesterproef Niels Bron </w:t>
+        <w:t xml:space="preserve">Meesterproef Niels Bron </w:t>
       </w:r>
       <w:r>
         <w:rPr>
@@ -331,7 +329,6 @@
               <w:noProof/>
               <w:color w:val="auto"/>
               <w:sz w:val="24"/>
-              <w:lang w:val="en-NL" w:eastAsia="en-NL"/>
             </w:rPr>
           </w:pPr>
           <w:r>
@@ -413,7 +410,6 @@
               <w:noProof/>
               <w:color w:val="auto"/>
               <w:sz w:val="24"/>
-              <w:lang w:val="en-NL" w:eastAsia="en-NL"/>
             </w:rPr>
           </w:pPr>
           <w:hyperlink w:anchor="_Toc166788170" w:history="1">
@@ -486,7 +482,6 @@
               <w:noProof/>
               <w:color w:val="auto"/>
               <w:sz w:val="24"/>
-              <w:lang w:val="en-NL" w:eastAsia="en-NL"/>
             </w:rPr>
           </w:pPr>
           <w:hyperlink w:anchor="_Toc166788171" w:history="1">
@@ -558,7 +553,6 @@
               <w:noProof/>
               <w:color w:val="auto"/>
               <w:sz w:val="24"/>
-              <w:lang w:val="en-NL" w:eastAsia="en-NL"/>
             </w:rPr>
           </w:pPr>
           <w:hyperlink w:anchor="_Toc166788172" w:history="1">
@@ -631,7 +625,6 @@
               <w:noProof/>
               <w:color w:val="auto"/>
               <w:sz w:val="24"/>
-              <w:lang w:val="en-NL" w:eastAsia="en-NL"/>
             </w:rPr>
           </w:pPr>
           <w:hyperlink w:anchor="_Toc166788173" w:history="1">
@@ -704,7 +697,6 @@
               <w:noProof/>
               <w:color w:val="auto"/>
               <w:sz w:val="24"/>
-              <w:lang w:val="en-NL" w:eastAsia="en-NL"/>
             </w:rPr>
           </w:pPr>
           <w:hyperlink w:anchor="_Toc166788174" w:history="1">
@@ -777,7 +769,6 @@
               <w:noProof/>
               <w:color w:val="auto"/>
               <w:sz w:val="24"/>
-              <w:lang w:val="en-NL" w:eastAsia="en-NL"/>
             </w:rPr>
           </w:pPr>
           <w:hyperlink w:anchor="_Toc166788175" w:history="1">
@@ -850,7 +841,6 @@
               <w:noProof/>
               <w:color w:val="auto"/>
               <w:sz w:val="24"/>
-              <w:lang w:val="en-NL" w:eastAsia="en-NL"/>
             </w:rPr>
           </w:pPr>
           <w:hyperlink w:anchor="_Toc166788176" w:history="1">
@@ -922,7 +912,6 @@
               <w:noProof/>
               <w:color w:val="auto"/>
               <w:sz w:val="24"/>
-              <w:lang w:val="en-NL" w:eastAsia="en-NL"/>
             </w:rPr>
           </w:pPr>
           <w:hyperlink w:anchor="_Toc166788177" w:history="1">
@@ -1636,13 +1625,7 @@
         <w:rPr>
           <w:lang w:val="nl-NL"/>
         </w:rPr>
-        <w:t>Kan gebruik maken van zijn</w:t>
-      </w:r>
-      <w:r>
-        <w:rPr>
-          <w:lang w:val="nl-NL"/>
-        </w:rPr>
-        <w:t xml:space="preserve"> inventaris</w:t>
+        <w:t>Kan gebruik maken van zijn inventaris</w:t>
       </w:r>
     </w:p>
     <w:p>
@@ -2218,32 +2201,56 @@
     <w:p>
       <w:pPr>
         <w:ind w:left="-5"/>
+        <w:rPr>
+          <w:lang w:val="nl-NL"/>
+        </w:rPr>
       </w:pPr>
       <w:r>
         <w:rPr>
           <w:b/>
           <w:i/>
+          <w:lang w:val="nl-NL"/>
         </w:rPr>
         <w:t>Software:</w:t>
       </w:r>
       <w:r>
+        <w:rPr>
+          <w:lang w:val="nl-NL"/>
+        </w:rPr>
         <w:t xml:space="preserve"> Photoshop, Visual Studio Code, </w:t>
       </w:r>
       <w:proofErr w:type="spellStart"/>
       <w:r>
+        <w:rPr>
+          <w:lang w:val="nl-NL"/>
+        </w:rPr>
         <w:t>Git</w:t>
       </w:r>
       <w:r>
+        <w:rPr>
+          <w:lang w:val="nl-NL"/>
+        </w:rPr>
         <w:t>hub</w:t>
       </w:r>
       <w:proofErr w:type="spellEnd"/>
       <w:r>
+        <w:rPr>
+          <w:lang w:val="nl-NL"/>
+        </w:rPr>
         <w:t xml:space="preserve">, </w:t>
       </w:r>
-      <w:r>
+      <w:proofErr w:type="spellStart"/>
+      <w:r>
+        <w:rPr>
+          <w:lang w:val="nl-NL"/>
+        </w:rPr>
         <w:t>Unity</w:t>
       </w:r>
-      <w:r>
+      <w:proofErr w:type="spellEnd"/>
+      <w:r>
+        <w:rPr>
+          <w:lang w:val="nl-NL"/>
+        </w:rPr>
         <w:t xml:space="preserve">. </w:t>
       </w:r>
     </w:p>
@@ -2309,41 +2316,20 @@
       <w:pPr>
         <w:pStyle w:val="Heading1"/>
         <w:ind w:left="-5"/>
-        <w:rPr>
-          <w:lang w:val="nl-NL"/>
-        </w:rPr>
-      </w:pPr>
-      <w:r>
-        <w:rPr>
-          <w:lang w:val="nl-NL"/>
-        </w:rPr>
+      </w:pPr>
+      <w:r>
         <w:t>GitHub</w:t>
       </w:r>
     </w:p>
-    <w:p>
-      <w:pPr>
-        <w:rPr>
-          <w:lang w:val="nl-NL"/>
-        </w:rPr>
-      </w:pPr>
-    </w:p>
-    <w:p>
-      <w:pPr>
-        <w:rPr>
-          <w:lang w:val="nl-NL"/>
-        </w:rPr>
-      </w:pPr>
-      <w:r>
-        <w:rPr>
-          <w:lang w:val="nl-NL"/>
-        </w:rPr>
+    <w:p/>
+    <w:p>
+      <w:r>
         <w:t xml:space="preserve">Link: </w:t>
       </w:r>
       <w:hyperlink r:id="rId8" w:history="1">
         <w:r>
           <w:rPr>
             <w:rStyle w:val="Hyperlink"/>
-            <w:lang w:val="nl-NL"/>
           </w:rPr>
           <w:t>https://github.com/NielsBron/Meesterproef</w:t>
         </w:r>
@@ -2352,22 +2338,22 @@
     <w:p>
       <w:pPr>
         <w:ind w:left="-5"/>
-        <w:rPr>
-          <w:lang w:val="nl-NL"/>
-        </w:rPr>
       </w:pPr>
     </w:p>
     <w:p>
       <w:pPr>
         <w:pStyle w:val="Heading1"/>
         <w:ind w:left="-5"/>
+        <w:rPr>
+          <w:lang w:val="nl-NL"/>
+        </w:rPr>
       </w:pPr>
       <w:bookmarkStart w:id="7" w:name="_Toc166788176"/>
       <w:r>
-        <w:t>Fit For</w:t>
-      </w:r>
-      <w:r>
-        <w:t xml:space="preserve"> Life</w:t>
+        <w:rPr>
+          <w:lang w:val="nl-NL"/>
+        </w:rPr>
+        <w:t>Fit For Life</w:t>
       </w:r>
       <w:bookmarkEnd w:id="7"/>
     </w:p>
@@ -2467,14 +2453,23 @@
       <w:pPr>
         <w:pStyle w:val="Heading1"/>
         <w:ind w:left="-5"/>
+        <w:rPr>
+          <w:lang w:val="nl-NL"/>
+        </w:rPr>
       </w:pPr>
       <w:bookmarkStart w:id="8" w:name="_Toc166788177"/>
       <w:r>
+        <w:rPr>
+          <w:lang w:val="nl-NL"/>
+        </w:rPr>
         <w:lastRenderedPageBreak/>
         <w:t>Planning</w:t>
       </w:r>
       <w:bookmarkEnd w:id="8"/>
       <w:r>
+        <w:rPr>
+          <w:lang w:val="nl-NL"/>
+        </w:rPr>
         <w:t xml:space="preserve"> </w:t>
       </w:r>
     </w:p>
@@ -2495,16 +2490,7 @@
           <w:sz w:val="24"/>
           <w:lang w:val="nl-NL"/>
         </w:rPr>
-        <w:t xml:space="preserve">Week </w:t>
-      </w:r>
-      <w:r>
-        <w:rPr>
-          <w:b/>
-          <w:i/>
-          <w:sz w:val="24"/>
-          <w:lang w:val="nl-NL"/>
-        </w:rPr>
-        <w:t>0 (1</w:t>
+        <w:t>Week 0 (1</w:t>
       </w:r>
       <w:r>
         <w:rPr>

</xml_diff>